<commit_message>
updated model configurations in report
</commit_message>
<xml_diff>
--- a/Project Report.docx
+++ b/Project Report.docx
@@ -313,19 +313,6 @@
       </w:r>
     </w:p>
     <w:p>
-      <w:r>
-        <w:t xml:space="preserve">TO </w:t>
-      </w:r>
-      <w:proofErr w:type="gramStart"/>
-      <w:r>
-        <w:t>DO :</w:t>
-      </w:r>
-      <w:proofErr w:type="gramEnd"/>
-      <w:r>
-        <w:t xml:space="preserve"> Dataset Splitting</w:t>
-      </w:r>
-    </w:p>
-    <w:p>
       <w:pPr>
         <w:pStyle w:val="ListParagraph"/>
         <w:numPr>
@@ -506,6 +493,7 @@
           <w:sz w:val="32"/>
           <w:szCs w:val="32"/>
         </w:rPr>
+        <w:lastRenderedPageBreak/>
         <w:t>Datasets</w:t>
       </w:r>
     </w:p>
@@ -3234,7 +3222,6 @@
         <w:rPr>
           <w:rFonts w:ascii="Times New Roman" w:hAnsi="Times New Roman" w:cs="Times New Roman"/>
         </w:rPr>
-        <w:lastRenderedPageBreak/>
         <w:t>The algorithms that have been used are:</w:t>
       </w:r>
     </w:p>
@@ -3253,6 +3240,7 @@
         <w:rPr>
           <w:rFonts w:ascii="Times New Roman" w:hAnsi="Times New Roman" w:cs="Times New Roman"/>
         </w:rPr>
+        <w:lastRenderedPageBreak/>
         <w:t>linear SVM</w:t>
       </w:r>
     </w:p>
@@ -3416,14 +3404,14 @@
         <w:tblLook w:val="04A0" w:firstRow="1" w:lastRow="0" w:firstColumn="1" w:lastColumn="0" w:noHBand="0" w:noVBand="1"/>
       </w:tblPr>
       <w:tblGrid>
-        <w:gridCol w:w="3357"/>
-        <w:gridCol w:w="3364"/>
-        <w:gridCol w:w="3349"/>
+        <w:gridCol w:w="1705"/>
+        <w:gridCol w:w="7011"/>
+        <w:gridCol w:w="1354"/>
       </w:tblGrid>
       <w:tr>
         <w:tc>
           <w:tcPr>
-            <w:tcW w:w="3596" w:type="dxa"/>
+            <w:tcW w:w="1705" w:type="dxa"/>
             <w:vAlign w:val="center"/>
           </w:tcPr>
           <w:p>
@@ -3433,11 +3421,19 @@
               <w:jc w:val="center"/>
               <w:rPr>
                 <w:rFonts w:ascii="Times New Roman" w:hAnsi="Times New Roman" w:cs="Times New Roman"/>
-              </w:rPr>
-            </w:pPr>
-            <w:r>
-              <w:rPr>
-                <w:rFonts w:ascii="Times New Roman" w:hAnsi="Times New Roman" w:cs="Times New Roman"/>
+                <w:b/>
+                <w:bCs/>
+                <w:sz w:val="28"/>
+                <w:szCs w:val="28"/>
+              </w:rPr>
+            </w:pPr>
+            <w:r>
+              <w:rPr>
+                <w:rFonts w:ascii="Times New Roman" w:hAnsi="Times New Roman" w:cs="Times New Roman"/>
+                <w:b/>
+                <w:bCs/>
+                <w:sz w:val="28"/>
+                <w:szCs w:val="28"/>
               </w:rPr>
               <w:t>Algorithm</w:t>
             </w:r>
@@ -3445,7 +3441,7 @@
         </w:tc>
         <w:tc>
           <w:tcPr>
-            <w:tcW w:w="3597" w:type="dxa"/>
+            <w:tcW w:w="7011" w:type="dxa"/>
             <w:vAlign w:val="center"/>
           </w:tcPr>
           <w:p>
@@ -3453,19 +3449,27 @@
               <w:jc w:val="center"/>
               <w:rPr>
                 <w:rFonts w:ascii="Times New Roman" w:hAnsi="Times New Roman" w:cs="Times New Roman"/>
-              </w:rPr>
-            </w:pPr>
-            <w:r>
-              <w:rPr>
-                <w:rFonts w:ascii="Times New Roman" w:hAnsi="Times New Roman" w:cs="Times New Roman"/>
-              </w:rPr>
-              <w:t>Parameters</w:t>
+                <w:b/>
+                <w:bCs/>
+                <w:sz w:val="28"/>
+                <w:szCs w:val="28"/>
+              </w:rPr>
+            </w:pPr>
+            <w:r>
+              <w:rPr>
+                <w:rFonts w:ascii="Times New Roman" w:hAnsi="Times New Roman" w:cs="Times New Roman"/>
+                <w:b/>
+                <w:bCs/>
+                <w:sz w:val="28"/>
+                <w:szCs w:val="28"/>
+              </w:rPr>
+              <w:t>Details</w:t>
             </w:r>
           </w:p>
         </w:tc>
         <w:tc>
           <w:tcPr>
-            <w:tcW w:w="3597" w:type="dxa"/>
+            <w:tcW w:w="1354" w:type="dxa"/>
             <w:vAlign w:val="center"/>
           </w:tcPr>
           <w:p>
@@ -3475,13 +3479,361 @@
               <w:jc w:val="center"/>
               <w:rPr>
                 <w:rFonts w:ascii="Times New Roman" w:hAnsi="Times New Roman" w:cs="Times New Roman"/>
-              </w:rPr>
-            </w:pPr>
-            <w:r>
-              <w:rPr>
-                <w:rFonts w:ascii="Times New Roman" w:hAnsi="Times New Roman" w:cs="Times New Roman"/>
+                <w:b/>
+                <w:bCs/>
+                <w:sz w:val="28"/>
+                <w:szCs w:val="28"/>
+              </w:rPr>
+            </w:pPr>
+            <w:r>
+              <w:rPr>
+                <w:rFonts w:ascii="Times New Roman" w:hAnsi="Times New Roman" w:cs="Times New Roman"/>
+                <w:b/>
+                <w:bCs/>
+                <w:sz w:val="28"/>
+                <w:szCs w:val="28"/>
               </w:rPr>
               <w:t>Accuracy</w:t>
+            </w:r>
+          </w:p>
+        </w:tc>
+      </w:tr>
+      <w:tr>
+        <w:trPr>
+          <w:trHeight w:val="476"/>
+        </w:trPr>
+        <w:tc>
+          <w:tcPr>
+            <w:tcW w:w="1705" w:type="dxa"/>
+            <w:vAlign w:val="center"/>
+          </w:tcPr>
+          <w:p>
+            <w:pPr>
+              <w:pStyle w:val="ListParagraph"/>
+              <w:ind w:left="0"/>
+              <w:jc w:val="center"/>
+              <w:rPr>
+                <w:rFonts w:ascii="Times New Roman" w:hAnsi="Times New Roman" w:cs="Times New Roman"/>
+              </w:rPr>
+            </w:pPr>
+            <w:r>
+              <w:rPr>
+                <w:rFonts w:ascii="Times New Roman" w:hAnsi="Times New Roman" w:cs="Times New Roman"/>
+              </w:rPr>
+              <w:t>KNN</w:t>
+            </w:r>
+          </w:p>
+        </w:tc>
+        <w:tc>
+          <w:tcPr>
+            <w:tcW w:w="7011" w:type="dxa"/>
+            <w:vAlign w:val="center"/>
+          </w:tcPr>
+          <w:p>
+            <w:pPr>
+              <w:pStyle w:val="ListParagraph"/>
+              <w:ind w:left="0"/>
+              <w:jc w:val="center"/>
+              <w:rPr>
+                <w:rFonts w:ascii="Times New Roman" w:hAnsi="Times New Roman" w:cs="Times New Roman"/>
+              </w:rPr>
+            </w:pPr>
+            <w:r>
+              <w:rPr>
+                <w:rFonts w:ascii="Times New Roman" w:hAnsi="Times New Roman" w:cs="Times New Roman"/>
+              </w:rPr>
+              <w:t>Optimal K value - 3</w:t>
+            </w:r>
+          </w:p>
+        </w:tc>
+        <w:tc>
+          <w:tcPr>
+            <w:tcW w:w="1354" w:type="dxa"/>
+            <w:vAlign w:val="center"/>
+          </w:tcPr>
+          <w:p>
+            <w:pPr>
+              <w:pStyle w:val="ListParagraph"/>
+              <w:ind w:left="0"/>
+              <w:jc w:val="center"/>
+              <w:rPr>
+                <w:rFonts w:ascii="Times New Roman" w:hAnsi="Times New Roman" w:cs="Times New Roman"/>
+              </w:rPr>
+            </w:pPr>
+            <w:r>
+              <w:rPr>
+                <w:rFonts w:ascii="Times New Roman" w:hAnsi="Times New Roman" w:cs="Times New Roman"/>
+              </w:rPr>
+              <w:t>90.64</w:t>
+            </w:r>
+          </w:p>
+        </w:tc>
+      </w:tr>
+      <w:tr>
+        <w:trPr>
+          <w:trHeight w:val="1970"/>
+        </w:trPr>
+        <w:tc>
+          <w:tcPr>
+            <w:tcW w:w="1705" w:type="dxa"/>
+            <w:vAlign w:val="center"/>
+          </w:tcPr>
+          <w:p>
+            <w:pPr>
+              <w:pStyle w:val="ListParagraph"/>
+              <w:ind w:left="0"/>
+              <w:jc w:val="center"/>
+              <w:rPr>
+                <w:rFonts w:ascii="Times New Roman" w:hAnsi="Times New Roman" w:cs="Times New Roman"/>
+              </w:rPr>
+            </w:pPr>
+            <w:r>
+              <w:rPr>
+                <w:rFonts w:ascii="Times New Roman" w:hAnsi="Times New Roman" w:cs="Times New Roman"/>
+              </w:rPr>
+              <w:t>Multi-Layer Perceptron</w:t>
+            </w:r>
+          </w:p>
+        </w:tc>
+        <w:tc>
+          <w:tcPr>
+            <w:tcW w:w="7011" w:type="dxa"/>
+            <w:vAlign w:val="center"/>
+          </w:tcPr>
+          <w:p>
+            <w:pPr>
+              <w:pStyle w:val="ListParagraph"/>
+              <w:ind w:left="0"/>
+              <w:jc w:val="center"/>
+              <w:rPr>
+                <w:rFonts w:ascii="Times New Roman" w:hAnsi="Times New Roman" w:cs="Times New Roman"/>
+              </w:rPr>
+            </w:pPr>
+            <w:r>
+              <w:rPr>
+                <w:rFonts w:ascii="Times New Roman" w:hAnsi="Times New Roman" w:cs="Times New Roman"/>
+              </w:rPr>
+              <w:t>A</w:t>
+            </w:r>
+            <w:r>
+              <w:rPr>
+                <w:rFonts w:ascii="Times New Roman" w:hAnsi="Times New Roman" w:cs="Times New Roman"/>
+              </w:rPr>
+              <w:t>ctivation</w:t>
+            </w:r>
+            <w:r>
+              <w:rPr>
+                <w:rFonts w:ascii="Times New Roman" w:hAnsi="Times New Roman" w:cs="Times New Roman"/>
+              </w:rPr>
+              <w:t xml:space="preserve"> </w:t>
+            </w:r>
+            <w:r>
+              <w:rPr>
+                <w:rFonts w:ascii="Times New Roman" w:hAnsi="Times New Roman" w:cs="Times New Roman"/>
+              </w:rPr>
+              <w:t>function:</w:t>
+            </w:r>
+            <w:r>
+              <w:rPr>
+                <w:rFonts w:ascii="Times New Roman" w:hAnsi="Times New Roman" w:cs="Times New Roman"/>
+              </w:rPr>
+              <w:t xml:space="preserve"> tanh</w:t>
+            </w:r>
+          </w:p>
+          <w:p>
+            <w:pPr>
+              <w:jc w:val="center"/>
+              <w:rPr>
+                <w:rFonts w:ascii="Times New Roman" w:hAnsi="Times New Roman" w:cs="Times New Roman"/>
+              </w:rPr>
+            </w:pPr>
+            <w:r>
+              <w:rPr>
+                <w:rFonts w:ascii="Times New Roman" w:hAnsi="Times New Roman" w:cs="Times New Roman"/>
+              </w:rPr>
+              <w:t>a</w:t>
+            </w:r>
+            <w:r>
+              <w:rPr>
+                <w:rFonts w:ascii="Times New Roman" w:hAnsi="Times New Roman" w:cs="Times New Roman"/>
+              </w:rPr>
+              <w:t>lpha</w:t>
+            </w:r>
+            <w:r>
+              <w:rPr>
+                <w:rFonts w:ascii="Times New Roman" w:hAnsi="Times New Roman" w:cs="Times New Roman"/>
+              </w:rPr>
+              <w:t xml:space="preserve"> (</w:t>
+            </w:r>
+            <w:r>
+              <w:rPr>
+                <w:rFonts w:ascii="Times New Roman" w:hAnsi="Times New Roman" w:cs="Times New Roman"/>
+              </w:rPr>
+              <w:t>L2 penalty (regularization term): 0.0001</w:t>
+            </w:r>
+          </w:p>
+          <w:p>
+            <w:pPr>
+              <w:jc w:val="center"/>
+              <w:rPr>
+                <w:rFonts w:ascii="Times New Roman" w:hAnsi="Times New Roman" w:cs="Times New Roman"/>
+              </w:rPr>
+            </w:pPr>
+            <w:r>
+              <w:rPr>
+                <w:rFonts w:ascii="Times New Roman" w:hAnsi="Times New Roman" w:cs="Times New Roman"/>
+              </w:rPr>
+              <w:t>h</w:t>
+            </w:r>
+            <w:r>
+              <w:rPr>
+                <w:rFonts w:ascii="Times New Roman" w:hAnsi="Times New Roman" w:cs="Times New Roman"/>
+              </w:rPr>
+              <w:t>idde</w:t>
+            </w:r>
+            <w:r>
+              <w:rPr>
+                <w:rFonts w:ascii="Times New Roman" w:hAnsi="Times New Roman" w:cs="Times New Roman"/>
+              </w:rPr>
+              <w:t xml:space="preserve">n </w:t>
+            </w:r>
+            <w:r>
+              <w:rPr>
+                <w:rFonts w:ascii="Times New Roman" w:hAnsi="Times New Roman" w:cs="Times New Roman"/>
+              </w:rPr>
+              <w:t>layer</w:t>
+            </w:r>
+            <w:r>
+              <w:rPr>
+                <w:rFonts w:ascii="Times New Roman" w:hAnsi="Times New Roman" w:cs="Times New Roman"/>
+              </w:rPr>
+              <w:t xml:space="preserve"> configuration</w:t>
+            </w:r>
+            <w:r>
+              <w:rPr>
+                <w:rFonts w:ascii="Times New Roman" w:hAnsi="Times New Roman" w:cs="Times New Roman"/>
+              </w:rPr>
+              <w:t>: (200, 100, 100, 50)</w:t>
+            </w:r>
+          </w:p>
+          <w:p>
+            <w:pPr>
+              <w:jc w:val="center"/>
+              <w:rPr>
+                <w:rFonts w:ascii="Times New Roman" w:hAnsi="Times New Roman" w:cs="Times New Roman"/>
+              </w:rPr>
+            </w:pPr>
+            <w:r>
+              <w:rPr>
+                <w:rFonts w:ascii="Times New Roman" w:hAnsi="Times New Roman" w:cs="Times New Roman"/>
+              </w:rPr>
+              <w:t>s</w:t>
+            </w:r>
+            <w:r>
+              <w:rPr>
+                <w:rFonts w:ascii="Times New Roman" w:hAnsi="Times New Roman" w:cs="Times New Roman"/>
+              </w:rPr>
+              <w:t>olver: '</w:t>
+            </w:r>
+            <w:proofErr w:type="spellStart"/>
+            <w:r>
+              <w:rPr>
+                <w:rFonts w:ascii="Times New Roman" w:hAnsi="Times New Roman" w:cs="Times New Roman"/>
+              </w:rPr>
+              <w:t>lbfgs</w:t>
+            </w:r>
+            <w:proofErr w:type="spellEnd"/>
+            <w:r>
+              <w:rPr>
+                <w:rFonts w:ascii="Times New Roman" w:hAnsi="Times New Roman" w:cs="Times New Roman"/>
+              </w:rPr>
+              <w:t>'</w:t>
+            </w:r>
+            <w:r>
+              <w:rPr>
+                <w:rFonts w:ascii="Times New Roman" w:hAnsi="Times New Roman" w:cs="Times New Roman"/>
+              </w:rPr>
+              <w:t xml:space="preserve"> (</w:t>
+            </w:r>
+            <w:r>
+              <w:rPr>
+                <w:rFonts w:ascii="Times New Roman" w:hAnsi="Times New Roman" w:cs="Times New Roman"/>
+              </w:rPr>
+              <w:t>optimizer in the family of quasi-Newton methods</w:t>
+            </w:r>
+            <w:r>
+              <w:rPr>
+                <w:rFonts w:ascii="Times New Roman" w:hAnsi="Times New Roman" w:cs="Times New Roman"/>
+              </w:rPr>
+              <w:t>)</w:t>
+            </w:r>
+          </w:p>
+          <w:p>
+            <w:pPr>
+              <w:jc w:val="center"/>
+              <w:rPr>
+                <w:rFonts w:ascii="Times New Roman" w:hAnsi="Times New Roman" w:cs="Times New Roman"/>
+              </w:rPr>
+            </w:pPr>
+            <w:proofErr w:type="spellStart"/>
+            <w:r>
+              <w:rPr>
+                <w:rFonts w:ascii="Times New Roman" w:hAnsi="Times New Roman" w:cs="Times New Roman"/>
+              </w:rPr>
+              <w:t>max_iter</w:t>
+            </w:r>
+            <w:proofErr w:type="spellEnd"/>
+            <w:r>
+              <w:rPr>
+                <w:rFonts w:ascii="Times New Roman" w:hAnsi="Times New Roman" w:cs="Times New Roman"/>
+              </w:rPr>
+              <w:t>: 1000</w:t>
+            </w:r>
+          </w:p>
+          <w:p>
+            <w:pPr>
+              <w:pStyle w:val="ListParagraph"/>
+              <w:ind w:left="0"/>
+              <w:jc w:val="center"/>
+              <w:rPr>
+                <w:rFonts w:ascii="Times New Roman" w:hAnsi="Times New Roman" w:cs="Times New Roman"/>
+              </w:rPr>
+            </w:pPr>
+            <w:proofErr w:type="spellStart"/>
+            <w:r>
+              <w:rPr>
+                <w:rFonts w:ascii="Times New Roman" w:hAnsi="Times New Roman" w:cs="Times New Roman"/>
+              </w:rPr>
+              <w:t>learning_rate</w:t>
+            </w:r>
+            <w:proofErr w:type="spellEnd"/>
+            <w:r>
+              <w:rPr>
+                <w:rFonts w:ascii="Times New Roman" w:hAnsi="Times New Roman" w:cs="Times New Roman"/>
+              </w:rPr>
+              <w:t xml:space="preserve"> - constant</w:t>
+            </w:r>
+          </w:p>
+        </w:tc>
+        <w:tc>
+          <w:tcPr>
+            <w:tcW w:w="1354" w:type="dxa"/>
+            <w:vAlign w:val="center"/>
+          </w:tcPr>
+          <w:p>
+            <w:pPr>
+              <w:pStyle w:val="ListParagraph"/>
+              <w:ind w:left="0"/>
+              <w:jc w:val="center"/>
+              <w:rPr>
+                <w:rFonts w:ascii="Times New Roman" w:hAnsi="Times New Roman" w:cs="Times New Roman"/>
+              </w:rPr>
+            </w:pPr>
+            <w:r>
+              <w:rPr>
+                <w:rFonts w:ascii="Times New Roman" w:hAnsi="Times New Roman" w:cs="Times New Roman"/>
+              </w:rPr>
+              <w:t>97.61</w:t>
             </w:r>
           </w:p>
         </w:tc>
@@ -3489,7 +3841,7 @@
       <w:tr>
         <w:tc>
           <w:tcPr>
-            <w:tcW w:w="3596" w:type="dxa"/>
+            <w:tcW w:w="1705" w:type="dxa"/>
             <w:vAlign w:val="center"/>
           </w:tcPr>
           <w:p>
@@ -3501,11 +3853,17 @@
                 <w:rFonts w:ascii="Times New Roman" w:hAnsi="Times New Roman" w:cs="Times New Roman"/>
               </w:rPr>
             </w:pPr>
+            <w:r>
+              <w:rPr>
+                <w:rFonts w:ascii="Times New Roman" w:hAnsi="Times New Roman" w:cs="Times New Roman"/>
+              </w:rPr>
+              <w:t xml:space="preserve">Linear Regression </w:t>
+            </w:r>
           </w:p>
         </w:tc>
         <w:tc>
           <w:tcPr>
-            <w:tcW w:w="3597" w:type="dxa"/>
+            <w:tcW w:w="7011" w:type="dxa"/>
             <w:vAlign w:val="center"/>
           </w:tcPr>
           <w:p>
@@ -3517,11 +3875,17 @@
                 <w:rFonts w:ascii="Times New Roman" w:hAnsi="Times New Roman" w:cs="Times New Roman"/>
               </w:rPr>
             </w:pPr>
+            <w:r>
+              <w:rPr>
+                <w:rFonts w:ascii="Times New Roman" w:hAnsi="Times New Roman" w:cs="Times New Roman"/>
+              </w:rPr>
+              <w:t>N/A</w:t>
+            </w:r>
           </w:p>
         </w:tc>
         <w:tc>
           <w:tcPr>
-            <w:tcW w:w="3597" w:type="dxa"/>
+            <w:tcW w:w="1354" w:type="dxa"/>
             <w:vAlign w:val="center"/>
           </w:tcPr>
           <w:p>
@@ -3533,106 +3897,12 @@
                 <w:rFonts w:ascii="Times New Roman" w:hAnsi="Times New Roman" w:cs="Times New Roman"/>
               </w:rPr>
             </w:pPr>
-          </w:p>
-        </w:tc>
-      </w:tr>
-      <w:tr>
-        <w:tc>
-          <w:tcPr>
-            <w:tcW w:w="3596" w:type="dxa"/>
-            <w:vAlign w:val="center"/>
-          </w:tcPr>
-          <w:p>
-            <w:pPr>
-              <w:pStyle w:val="ListParagraph"/>
-              <w:ind w:left="0"/>
-              <w:jc w:val="center"/>
-              <w:rPr>
-                <w:rFonts w:ascii="Times New Roman" w:hAnsi="Times New Roman" w:cs="Times New Roman"/>
-              </w:rPr>
-            </w:pPr>
-          </w:p>
-        </w:tc>
-        <w:tc>
-          <w:tcPr>
-            <w:tcW w:w="3597" w:type="dxa"/>
-            <w:vAlign w:val="center"/>
-          </w:tcPr>
-          <w:p>
-            <w:pPr>
-              <w:pStyle w:val="ListParagraph"/>
-              <w:ind w:left="0"/>
-              <w:jc w:val="center"/>
-              <w:rPr>
-                <w:rFonts w:ascii="Times New Roman" w:hAnsi="Times New Roman" w:cs="Times New Roman"/>
-              </w:rPr>
-            </w:pPr>
-          </w:p>
-        </w:tc>
-        <w:tc>
-          <w:tcPr>
-            <w:tcW w:w="3597" w:type="dxa"/>
-            <w:vAlign w:val="center"/>
-          </w:tcPr>
-          <w:p>
-            <w:pPr>
-              <w:pStyle w:val="ListParagraph"/>
-              <w:ind w:left="0"/>
-              <w:jc w:val="center"/>
-              <w:rPr>
-                <w:rFonts w:ascii="Times New Roman" w:hAnsi="Times New Roman" w:cs="Times New Roman"/>
-              </w:rPr>
-            </w:pPr>
-          </w:p>
-        </w:tc>
-      </w:tr>
-      <w:tr>
-        <w:tc>
-          <w:tcPr>
-            <w:tcW w:w="3596" w:type="dxa"/>
-            <w:vAlign w:val="center"/>
-          </w:tcPr>
-          <w:p>
-            <w:pPr>
-              <w:pStyle w:val="ListParagraph"/>
-              <w:ind w:left="0"/>
-              <w:jc w:val="center"/>
-              <w:rPr>
-                <w:rFonts w:ascii="Times New Roman" w:hAnsi="Times New Roman" w:cs="Times New Roman"/>
-              </w:rPr>
-            </w:pPr>
-          </w:p>
-        </w:tc>
-        <w:tc>
-          <w:tcPr>
-            <w:tcW w:w="3597" w:type="dxa"/>
-            <w:vAlign w:val="center"/>
-          </w:tcPr>
-          <w:p>
-            <w:pPr>
-              <w:pStyle w:val="ListParagraph"/>
-              <w:ind w:left="0"/>
-              <w:jc w:val="center"/>
-              <w:rPr>
-                <w:rFonts w:ascii="Times New Roman" w:hAnsi="Times New Roman" w:cs="Times New Roman"/>
-              </w:rPr>
-            </w:pPr>
-          </w:p>
-        </w:tc>
-        <w:tc>
-          <w:tcPr>
-            <w:tcW w:w="3597" w:type="dxa"/>
-            <w:vAlign w:val="center"/>
-          </w:tcPr>
-          <w:p>
-            <w:pPr>
-              <w:pStyle w:val="ListParagraph"/>
-              <w:ind w:left="0"/>
-              <w:jc w:val="center"/>
-              <w:rPr>
-                <w:rFonts w:ascii="Times New Roman" w:hAnsi="Times New Roman" w:cs="Times New Roman"/>
-              </w:rPr>
-            </w:pPr>
+            <w:r>
+              <w:rPr>
+                <w:rFonts w:ascii="Times New Roman" w:hAnsi="Times New Roman" w:cs="Times New Roman"/>
+              </w:rPr>
+              <w:t>72.62</w:t>
+            </w:r>
           </w:p>
         </w:tc>
       </w:tr>
@@ -3657,8 +3927,191 @@
       <w:pPr>
         <w:rPr>
           <w:rFonts w:ascii="Times New Roman" w:hAnsi="Times New Roman" w:cs="Times New Roman"/>
-          <w:b/>
-          <w:bCs/>
+        </w:rPr>
+      </w:pPr>
+      <w:r>
+        <w:rPr>
+          <w:rFonts w:ascii="Times New Roman" w:hAnsi="Times New Roman" w:cs="Times New Roman"/>
+          <w:b/>
+          <w:bCs/>
+        </w:rPr>
+        <w:tab/>
+      </w:r>
+      <w:r>
+        <w:rPr>
+          <w:rFonts w:ascii="Times New Roman" w:hAnsi="Times New Roman" w:cs="Times New Roman"/>
+        </w:rPr>
+        <w:t>In the regression problem, where the problem is ideally a multi-label classification problem, but treated here as a regression one, we find after repeated iterations and hyperparameter tunings that the Multi-Layer Perceptron algorithm performs the best out of all the three.</w:t>
+      </w:r>
+    </w:p>
+    <w:p>
+      <w:pPr>
+        <w:rPr>
+          <w:rFonts w:ascii="Times New Roman" w:hAnsi="Times New Roman" w:cs="Times New Roman"/>
+        </w:rPr>
+      </w:pPr>
+      <w:r>
+        <w:rPr>
+          <w:rFonts w:ascii="Times New Roman" w:hAnsi="Times New Roman" w:cs="Times New Roman"/>
+        </w:rPr>
+        <w:t xml:space="preserve">The reason for MLP to perform the best can be attributed to the </w:t>
+      </w:r>
+      <w:r>
+        <w:rPr>
+          <w:rFonts w:ascii="Times New Roman" w:hAnsi="Times New Roman" w:cs="Times New Roman"/>
+        </w:rPr>
+        <w:t>availability of large dataset and also the fact that we had made the network quite deep. Also, the activation function that gets selected is tanh and this fits our dataset perfectly since our data ranges from [-1, 1].</w:t>
+      </w:r>
+    </w:p>
+    <w:p>
+      <w:pPr>
+        <w:rPr>
+          <w:rFonts w:ascii="Times New Roman" w:hAnsi="Times New Roman" w:cs="Times New Roman"/>
+        </w:rPr>
+      </w:pPr>
+      <w:r>
+        <w:rPr>
+          <w:rFonts w:ascii="Times New Roman" w:hAnsi="Times New Roman" w:cs="Times New Roman"/>
+        </w:rPr>
+        <w:t>The KNN algorithms performs well, but not the best and this is because of the simple nature of the algorithm by itself. KNN is a lazy learning model with local approximation having commonly the distance function and k value as its hyperparameters. Thus, the simple nature of the algorithm is mainly a reason to perform poorly in comparison to MLP but much better than Linear Regression.</w:t>
+      </w:r>
+    </w:p>
+    <w:p>
+      <w:pPr>
+        <w:rPr>
+          <w:rFonts w:ascii="Times New Roman" w:hAnsi="Times New Roman" w:cs="Times New Roman"/>
+        </w:rPr>
+      </w:pPr>
+    </w:p>
+    <w:p>
+      <w:pPr>
+        <w:rPr>
+          <w:rFonts w:ascii="Times New Roman" w:hAnsi="Times New Roman" w:cs="Times New Roman"/>
+        </w:rPr>
+      </w:pPr>
+      <w:r>
+        <w:rPr>
+          <w:rFonts w:ascii="Times New Roman" w:hAnsi="Times New Roman" w:cs="Times New Roman"/>
+        </w:rPr>
+        <w:t xml:space="preserve">Linear Regression on other hand, </w:t>
+      </w:r>
+      <w:r>
+        <w:rPr>
+          <w:rFonts w:ascii="Times New Roman" w:hAnsi="Times New Roman" w:cs="Times New Roman"/>
+        </w:rPr>
+        <w:t xml:space="preserve">predicts a continuous value ranging from negative infinity to infinity. The algorithm tries to fit a straight line in this problem which demands a classification. Whereas, Logistic Regression gives a probability of the positions ranging from 0 to 1. </w:t>
+      </w:r>
+    </w:p>
+    <w:p>
+      <w:pPr>
+        <w:rPr>
+          <w:rFonts w:ascii="Times New Roman" w:hAnsi="Times New Roman" w:cs="Times New Roman"/>
+        </w:rPr>
+      </w:pPr>
+      <w:r>
+        <w:rPr>
+          <w:rFonts w:ascii="Times New Roman" w:hAnsi="Times New Roman" w:cs="Times New Roman"/>
+        </w:rPr>
+        <w:t>Also, Linear Regression is highly sensitive to imbalance data and such can be seen from a comparison between the R</w:t>
+      </w:r>
+      <w:r>
+        <w:rPr>
+          <w:rFonts w:ascii="Times New Roman" w:hAnsi="Times New Roman" w:cs="Times New Roman"/>
+          <w:vertAlign w:val="superscript"/>
+        </w:rPr>
+        <w:t>2</w:t>
+      </w:r>
+      <w:r>
+        <w:rPr>
+          <w:rFonts w:ascii="Times New Roman" w:hAnsi="Times New Roman" w:cs="Times New Roman"/>
+        </w:rPr>
+        <w:t xml:space="preserve"> and RMSE errors between the two.</w:t>
+      </w:r>
+    </w:p>
+    <w:p>
+      <w:pPr>
+        <w:rPr>
+          <w:rFonts w:ascii="Times New Roman" w:hAnsi="Times New Roman" w:cs="Times New Roman"/>
+        </w:rPr>
+      </w:pPr>
+    </w:p>
+    <w:p>
+      <w:pPr>
+        <w:rPr>
+          <w:rFonts w:ascii="Times New Roman" w:hAnsi="Times New Roman" w:cs="Times New Roman"/>
+        </w:rPr>
+      </w:pPr>
+    </w:p>
+    <w:p>
+      <w:pPr>
+        <w:rPr>
+          <w:rFonts w:ascii="Times New Roman" w:hAnsi="Times New Roman" w:cs="Times New Roman"/>
+          <w:b/>
+          <w:bCs/>
+        </w:rPr>
+      </w:pPr>
+      <w:r>
+        <w:rPr>
+          <w:rFonts w:ascii="Times New Roman" w:hAnsi="Times New Roman" w:cs="Times New Roman"/>
+          <w:b/>
+          <w:bCs/>
+        </w:rPr>
+        <w:t>Thresholds in Regressors</w:t>
+      </w:r>
+    </w:p>
+    <w:p>
+      <w:pPr>
+        <w:pStyle w:val="ListParagraph"/>
+        <w:numPr>
+          <w:ilvl w:val="0"/>
+          <w:numId w:val="3"/>
+        </w:numPr>
+        <w:rPr>
+          <w:rFonts w:ascii="Times New Roman" w:hAnsi="Times New Roman" w:cs="Times New Roman"/>
+        </w:rPr>
+      </w:pPr>
+      <w:r>
+        <w:rPr>
+          <w:rFonts w:ascii="Times New Roman" w:hAnsi="Times New Roman" w:cs="Times New Roman"/>
+        </w:rPr>
+        <w:t xml:space="preserve">In the implementation of Linear Regression, the algorithm </w:t>
+      </w:r>
+      <w:r>
+        <w:rPr>
+          <w:rFonts w:ascii="Times New Roman" w:hAnsi="Times New Roman" w:cs="Times New Roman"/>
+        </w:rPr>
+        <w:t xml:space="preserve">gives 9 outputs for each of the 9 positions in the tic-tac-toe board. We take the maximum value for each of the positions </w:t>
+      </w:r>
+      <w:r>
+        <w:rPr>
+          <w:rFonts w:ascii="Times New Roman" w:hAnsi="Times New Roman" w:cs="Times New Roman"/>
+        </w:rPr>
+        <w:t xml:space="preserve">or each of the positions and we choose the maximum of the 9 outputs and make it 1 and the change the rest to 0 (analogous to One-hot encoding). </w:t>
+      </w:r>
+    </w:p>
+    <w:p>
+      <w:pPr>
+        <w:pStyle w:val="ListParagraph"/>
+        <w:numPr>
+          <w:ilvl w:val="0"/>
+          <w:numId w:val="3"/>
+        </w:numPr>
+        <w:rPr>
+          <w:rFonts w:ascii="Times New Roman" w:hAnsi="Times New Roman" w:cs="Times New Roman"/>
+        </w:rPr>
+      </w:pPr>
+      <w:r>
+        <w:rPr>
+          <w:rFonts w:ascii="Times New Roman" w:hAnsi="Times New Roman" w:cs="Times New Roman"/>
+        </w:rPr>
+        <w:lastRenderedPageBreak/>
+        <w:t>In KNN and MLP, outputs greater than 0.5 are converted to 1 and consequently the rest to 0.</w:t>
+      </w:r>
+    </w:p>
+    <w:p>
+      <w:pPr>
+        <w:rPr>
+          <w:rFonts w:ascii="Times New Roman" w:hAnsi="Times New Roman" w:cs="Times New Roman"/>
         </w:rPr>
       </w:pPr>
     </w:p>
@@ -5053,7 +5506,6 @@
   <w:style w:type="character" w:default="1" w:styleId="DefaultParagraphFont">
     <w:name w:val="Default Paragraph Font"/>
     <w:uiPriority w:val="1"/>
-    <w:semiHidden/>
     <w:unhideWhenUsed/>
   </w:style>
   <w:style w:type="table" w:default="1" w:styleId="TableNormal">
@@ -5553,7 +6005,7 @@
 </file>
 
 <file path=customXml/itemProps1.xml><?xml version="1.0" encoding="utf-8"?>
-<ds:datastoreItem xmlns:ds="http://schemas.openxmlformats.org/officeDocument/2006/customXml" ds:itemID="{2C620739-AEFB-B343-9925-1A8197AE6AD3}">
+<ds:datastoreItem xmlns:ds="http://schemas.openxmlformats.org/officeDocument/2006/customXml" ds:itemID="{BEA93613-F12C-4841-A5FB-97883E8E330B}">
   <ds:schemaRefs>
     <ds:schemaRef ds:uri="http://schemas.openxmlformats.org/officeDocument/2006/bibliography"/>
   </ds:schemaRefs>

</xml_diff>